<commit_message>
Titkár dokumentáció adminhoz fűzve
</commit_message>
<xml_diff>
--- a/Dokumentáció/Egyetemi utazási adminisztrációs rendszer FD - Copy.docx
+++ b/Dokumentáció/Egyetemi utazási adminisztrációs rendszer FD - Copy.docx
@@ -41,21 +41,12 @@
         </w:rPr>
         <w:t>(</w:t>
       </w:r>
-      <w:proofErr w:type="spellStart"/>
       <w:r>
         <w:rPr>
           <w:rFonts w:ascii="Times New Roman" w:hAnsi="Times New Roman" w:cs="Times New Roman"/>
           <w:i/>
         </w:rPr>
-        <w:t>Admin</w:t>
-      </w:r>
-      <w:proofErr w:type="spellEnd"/>
-      <w:r>
-        <w:rPr>
-          <w:rFonts w:ascii="Times New Roman" w:hAnsi="Times New Roman" w:cs="Times New Roman"/>
-          <w:i/>
-        </w:rPr>
-        <w:t xml:space="preserve"> </w:t>
+        <w:t xml:space="preserve">Admin </w:t>
       </w:r>
       <w:r>
         <w:rPr>
@@ -136,15 +127,7 @@
     </w:p>
     <w:p>
       <w:r>
-        <w:t xml:space="preserve">PC, </w:t>
-      </w:r>
-      <w:proofErr w:type="spellStart"/>
-      <w:r>
-        <w:t>exe</w:t>
-      </w:r>
-      <w:proofErr w:type="spellEnd"/>
-      <w:r>
-        <w:t xml:space="preserve"> futtatására alkalmas operációs rendszer (pl. Windows 7).</w:t>
+        <w:t>PC, exe futtatására alkalmas operációs rendszer (pl. Windows 7).</w:t>
       </w:r>
     </w:p>
     <w:p>
@@ -231,7 +214,7 @@
                     <pic:cNvPicPr/>
                   </pic:nvPicPr>
                   <pic:blipFill>
-                    <a:blip r:embed="rId6"/>
+                    <a:blip r:embed="rId8"/>
                     <a:stretch>
                       <a:fillRect/>
                     </a:stretch>
@@ -417,7 +400,7 @@
                     </pic:cNvPicPr>
                   </pic:nvPicPr>
                   <pic:blipFill>
-                    <a:blip r:embed="rId7"/>
+                    <a:blip r:embed="rId9"/>
                     <a:srcRect/>
                     <a:stretch>
                       <a:fillRect/>
@@ -532,7 +515,7 @@
                     </pic:cNvPicPr>
                   </pic:nvPicPr>
                   <pic:blipFill>
-                    <a:blip r:embed="rId8"/>
+                    <a:blip r:embed="rId10"/>
                     <a:srcRect/>
                     <a:stretch>
                       <a:fillRect/>
@@ -654,7 +637,7 @@
                     </pic:cNvPicPr>
                   </pic:nvPicPr>
                   <pic:blipFill>
-                    <a:blip r:embed="rId9"/>
+                    <a:blip r:embed="rId11"/>
                     <a:srcRect/>
                     <a:stretch>
                       <a:fillRect/>
@@ -778,7 +761,7 @@
                     </pic:cNvPicPr>
                   </pic:nvPicPr>
                   <pic:blipFill>
-                    <a:blip r:embed="rId10"/>
+                    <a:blip r:embed="rId12"/>
                     <a:srcRect/>
                     <a:stretch>
                       <a:fillRect/>
@@ -818,23 +801,7 @@
           <w:sz w:val="24"/>
           <w:szCs w:val="28"/>
         </w:rPr>
-        <w:t xml:space="preserve">lenőrizve. Az </w:t>
-      </w:r>
-      <w:proofErr w:type="spellStart"/>
-      <w:r>
-        <w:rPr>
-          <w:sz w:val="24"/>
-          <w:szCs w:val="28"/>
-        </w:rPr>
-        <w:t>admin</w:t>
-      </w:r>
-      <w:proofErr w:type="spellEnd"/>
-      <w:r>
-        <w:rPr>
-          <w:sz w:val="24"/>
-          <w:szCs w:val="28"/>
-        </w:rPr>
-        <w:t xml:space="preserve"> kiválaszthat egyet, majd miután ellenőrzi eldönti hogy megfelel és berakja az ellenőrzöttek közévagy elutasítja és törli a tervet.</w:t>
+        <w:t>lenőrizve. Az admin kiválaszthat egyet, majd miután ellenőrzi eldönti hogy megfelel és berakja az ellenőrzöttek közévagy elutasítja és törli a tervet.</w:t>
       </w:r>
       <w:r>
         <w:rPr>
@@ -843,6 +810,178 @@
           <w:szCs w:val="28"/>
         </w:rPr>
         <w:t xml:space="preserve"> </w:t>
+      </w:r>
+    </w:p>
+    <w:p>
+      <w:pPr>
+        <w:rPr>
+          <w:sz w:val="24"/>
+          <w:szCs w:val="28"/>
+        </w:rPr>
+      </w:pPr>
+    </w:p>
+    <w:p>
+      <w:pPr>
+        <w:rPr>
+          <w:sz w:val="24"/>
+          <w:szCs w:val="28"/>
+        </w:rPr>
+      </w:pPr>
+    </w:p>
+    <w:p>
+      <w:pPr>
+        <w:rPr>
+          <w:sz w:val="24"/>
+          <w:szCs w:val="28"/>
+        </w:rPr>
+      </w:pPr>
+    </w:p>
+    <w:p>
+      <w:pPr>
+        <w:rPr>
+          <w:sz w:val="24"/>
+          <w:szCs w:val="28"/>
+        </w:rPr>
+      </w:pPr>
+    </w:p>
+    <w:p>
+      <w:pPr>
+        <w:rPr>
+          <w:sz w:val="24"/>
+          <w:szCs w:val="28"/>
+        </w:rPr>
+      </w:pPr>
+    </w:p>
+    <w:p>
+      <w:pPr>
+        <w:rPr>
+          <w:sz w:val="24"/>
+          <w:szCs w:val="28"/>
+        </w:rPr>
+      </w:pPr>
+    </w:p>
+    <w:p>
+      <w:pPr>
+        <w:rPr>
+          <w:sz w:val="24"/>
+          <w:szCs w:val="28"/>
+        </w:rPr>
+      </w:pPr>
+    </w:p>
+    <w:p>
+      <w:pPr>
+        <w:jc w:val="center"/>
+        <w:rPr>
+          <w:rFonts w:ascii="Times New Roman" w:hAnsi="Times New Roman" w:cs="Times New Roman"/>
+          <w:b/>
+          <w:i/>
+          <w:sz w:val="32"/>
+          <w:szCs w:val="32"/>
+        </w:rPr>
+      </w:pPr>
+      <w:r>
+        <w:rPr>
+          <w:rFonts w:ascii="Times New Roman" w:hAnsi="Times New Roman" w:cs="Times New Roman"/>
+          <w:b/>
+          <w:i/>
+          <w:sz w:val="32"/>
+          <w:szCs w:val="32"/>
+        </w:rPr>
+        <w:lastRenderedPageBreak/>
+        <w:t>Titkár dokumentáció</w:t>
+      </w:r>
+    </w:p>
+    <w:p>
+      <w:pPr>
+        <w:rPr>
+          <w:rFonts w:ascii="Times New Roman" w:hAnsi="Times New Roman" w:cs="Times New Roman"/>
+          <w:sz w:val="24"/>
+          <w:szCs w:val="24"/>
+        </w:rPr>
+      </w:pPr>
+      <w:r>
+        <w:rPr>
+          <w:rFonts w:ascii="Times New Roman" w:hAnsi="Times New Roman" w:cs="Times New Roman"/>
+          <w:sz w:val="24"/>
+          <w:szCs w:val="24"/>
+        </w:rPr>
+        <w:t>A titkár megtekintheti az összes utazási tervet</w:t>
+      </w:r>
+      <w:r>
+        <w:rPr>
+          <w:rFonts w:ascii="Times New Roman" w:hAnsi="Times New Roman" w:cs="Times New Roman"/>
+          <w:sz w:val="24"/>
+          <w:szCs w:val="24"/>
+        </w:rPr>
+        <w:t xml:space="preserve"> de nem törölheti vagy fogadhatja el egyiket sem..</w:t>
+      </w:r>
+    </w:p>
+    <w:p>
+      <w:pPr>
+        <w:rPr>
+          <w:sz w:val="24"/>
+          <w:szCs w:val="28"/>
+        </w:rPr>
+      </w:pPr>
+      <w:r>
+        <w:rPr>
+          <w:noProof/>
+          <w:sz w:val="24"/>
+          <w:szCs w:val="28"/>
+        </w:rPr>
+        <w:drawing>
+          <wp:anchor distT="0" distB="0" distL="114300" distR="114300" simplePos="0" relativeHeight="251666432" behindDoc="0" locked="0" layoutInCell="1" allowOverlap="1">
+            <wp:simplePos x="0" y="0"/>
+            <wp:positionH relativeFrom="column">
+              <wp:posOffset>-31659</wp:posOffset>
+            </wp:positionH>
+            <wp:positionV relativeFrom="paragraph">
+              <wp:posOffset>133713</wp:posOffset>
+            </wp:positionV>
+            <wp:extent cx="5968093" cy="2786742"/>
+            <wp:effectExtent l="19050" t="0" r="0" b="0"/>
+            <wp:wrapNone/>
+            <wp:docPr id="2" name="Kép 4"/>
+            <wp:cNvGraphicFramePr>
+              <a:graphicFrameLocks xmlns:a="http://schemas.openxmlformats.org/drawingml/2006/main" noChangeAspect="1"/>
+            </wp:cNvGraphicFramePr>
+            <a:graphic xmlns:a="http://schemas.openxmlformats.org/drawingml/2006/main">
+              <a:graphicData uri="http://schemas.openxmlformats.org/drawingml/2006/picture">
+                <pic:pic xmlns:pic="http://schemas.openxmlformats.org/drawingml/2006/picture">
+                  <pic:nvPicPr>
+                    <pic:cNvPr id="0" name="Picture 4"/>
+                    <pic:cNvPicPr>
+                      <a:picLocks noChangeAspect="1" noChangeArrowheads="1"/>
+                    </pic:cNvPicPr>
+                  </pic:nvPicPr>
+                  <pic:blipFill>
+                    <a:blip r:embed="rId12"/>
+                    <a:srcRect/>
+                    <a:stretch>
+                      <a:fillRect/>
+                    </a:stretch>
+                  </pic:blipFill>
+                  <pic:spPr bwMode="auto">
+                    <a:xfrm>
+                      <a:off x="0" y="0"/>
+                      <a:ext cx="5968093" cy="2786742"/>
+                    </a:xfrm>
+                    <a:prstGeom prst="rect">
+                      <a:avLst/>
+                    </a:prstGeom>
+                    <a:noFill/>
+                    <a:ln w="9525">
+                      <a:noFill/>
+                      <a:miter lim="800000"/>
+                      <a:headEnd/>
+                      <a:tailEnd/>
+                    </a:ln>
+                  </pic:spPr>
+                </pic:pic>
+              </a:graphicData>
+            </a:graphic>
+          </wp:anchor>
+        </w:drawing>
       </w:r>
     </w:p>
     <w:p>
@@ -861,6 +1000,56 @@
     </w:sectPr>
   </w:body>
 </w:document>
+</file>
+
+<file path=word/endnotes.xml><?xml version="1.0" encoding="utf-8"?>
+<w:endnotes xmlns:ve="http://schemas.openxmlformats.org/markup-compatibility/2006" xmlns:o="urn:schemas-microsoft-com:office:office" xmlns:r="http://schemas.openxmlformats.org/officeDocument/2006/relationships" xmlns:m="http://schemas.openxmlformats.org/officeDocument/2006/math" xmlns:v="urn:schemas-microsoft-com:vml" xmlns:wp="http://schemas.openxmlformats.org/drawingml/2006/wordprocessingDrawing" xmlns:w10="urn:schemas-microsoft-com:office:word" xmlns:w="http://schemas.openxmlformats.org/wordprocessingml/2006/main" xmlns:wne="http://schemas.microsoft.com/office/word/2006/wordml">
+  <w:endnote w:type="separator" w:id="0">
+    <w:p>
+      <w:pPr>
+        <w:spacing w:after="0" w:line="240" w:lineRule="auto"/>
+      </w:pPr>
+      <w:r>
+        <w:separator/>
+      </w:r>
+    </w:p>
+  </w:endnote>
+  <w:endnote w:type="continuationSeparator" w:id="1">
+    <w:p>
+      <w:pPr>
+        <w:spacing w:after="0" w:line="240" w:lineRule="auto"/>
+      </w:pPr>
+      <w:r>
+        <w:continuationSeparator/>
+      </w:r>
+    </w:p>
+  </w:endnote>
+</w:endnotes>
+</file>
+
+<file path=word/footnotes.xml><?xml version="1.0" encoding="utf-8"?>
+<w:footnotes xmlns:ve="http://schemas.openxmlformats.org/markup-compatibility/2006" xmlns:o="urn:schemas-microsoft-com:office:office" xmlns:r="http://schemas.openxmlformats.org/officeDocument/2006/relationships" xmlns:m="http://schemas.openxmlformats.org/officeDocument/2006/math" xmlns:v="urn:schemas-microsoft-com:vml" xmlns:wp="http://schemas.openxmlformats.org/drawingml/2006/wordprocessingDrawing" xmlns:w10="urn:schemas-microsoft-com:office:word" xmlns:w="http://schemas.openxmlformats.org/wordprocessingml/2006/main" xmlns:wne="http://schemas.microsoft.com/office/word/2006/wordml">
+  <w:footnote w:type="separator" w:id="0">
+    <w:p>
+      <w:pPr>
+        <w:spacing w:after="0" w:line="240" w:lineRule="auto"/>
+      </w:pPr>
+      <w:r>
+        <w:separator/>
+      </w:r>
+    </w:p>
+  </w:footnote>
+  <w:footnote w:type="continuationSeparator" w:id="1">
+    <w:p>
+      <w:pPr>
+        <w:spacing w:after="0" w:line="240" w:lineRule="auto"/>
+      </w:pPr>
+      <w:r>
+        <w:continuationSeparator/>
+      </w:r>
+    </w:p>
+  </w:footnote>
+</w:footnotes>
 </file>
 
 <file path=word/numbering.xml><?xml version="1.0" encoding="utf-8"?>
@@ -1391,6 +1580,54 @@
       <w:ind w:left="720"/>
       <w:contextualSpacing/>
     </w:pPr>
+  </w:style>
+  <w:style w:type="paragraph" w:styleId="lfej">
+    <w:name w:val="header"/>
+    <w:basedOn w:val="Norml"/>
+    <w:link w:val="lfejChar"/>
+    <w:uiPriority w:val="99"/>
+    <w:semiHidden/>
+    <w:unhideWhenUsed/>
+    <w:rsid w:val="00207203"/>
+    <w:pPr>
+      <w:tabs>
+        <w:tab w:val="center" w:pos="4536"/>
+        <w:tab w:val="right" w:pos="9072"/>
+      </w:tabs>
+      <w:spacing w:after="0" w:line="240" w:lineRule="auto"/>
+    </w:pPr>
+  </w:style>
+  <w:style w:type="character" w:customStyle="1" w:styleId="lfejChar">
+    <w:name w:val="Élőfej Char"/>
+    <w:basedOn w:val="Bekezdsalapbettpusa"/>
+    <w:link w:val="lfej"/>
+    <w:uiPriority w:val="99"/>
+    <w:semiHidden/>
+    <w:rsid w:val="00207203"/>
+  </w:style>
+  <w:style w:type="paragraph" w:styleId="llb">
+    <w:name w:val="footer"/>
+    <w:basedOn w:val="Norml"/>
+    <w:link w:val="llbChar"/>
+    <w:uiPriority w:val="99"/>
+    <w:semiHidden/>
+    <w:unhideWhenUsed/>
+    <w:rsid w:val="00207203"/>
+    <w:pPr>
+      <w:tabs>
+        <w:tab w:val="center" w:pos="4536"/>
+        <w:tab w:val="right" w:pos="9072"/>
+      </w:tabs>
+      <w:spacing w:after="0" w:line="240" w:lineRule="auto"/>
+    </w:pPr>
+  </w:style>
+  <w:style w:type="character" w:customStyle="1" w:styleId="llbChar">
+    <w:name w:val="Élőláb Char"/>
+    <w:basedOn w:val="Bekezdsalapbettpusa"/>
+    <w:link w:val="llb"/>
+    <w:uiPriority w:val="99"/>
+    <w:semiHidden/>
+    <w:rsid w:val="00207203"/>
   </w:style>
 </w:styles>
 </file>

</xml_diff>